<commit_message>
Add Restock as an attibute for TOOL
</commit_message>
<xml_diff>
--- a/Database/ENSF 608 Project.docx
+++ b/Database/ENSF 608 Project.docx
@@ -236,10 +236,10 @@
           <w:szCs w:val="32"/>
         </w:rPr>
         <w:drawing>
-          <wp:inline distT="0" distB="0" distL="0" distR="0" wp14:anchorId="7D711100" wp14:editId="47CB4EF1">
+          <wp:inline distT="0" distB="0" distL="0" distR="0" wp14:anchorId="6F1C073E" wp14:editId="5EB3760F">
             <wp:extent cx="5943600" cy="6346825"/>
             <wp:effectExtent l="0" t="0" r="0" b="3175"/>
-            <wp:docPr id="2" name="Picture 2"/>
+            <wp:docPr id="1" name="Picture 1"/>
             <wp:cNvGraphicFramePr>
               <a:graphicFrameLocks xmlns:a="http://schemas.openxmlformats.org/drawingml/2006/main" noChangeAspect="1"/>
             </wp:cNvGraphicFramePr>
@@ -247,7 +247,7 @@
               <a:graphicData uri="http://schemas.openxmlformats.org/drawingml/2006/picture">
                 <pic:pic xmlns:pic="http://schemas.openxmlformats.org/drawingml/2006/picture">
                   <pic:nvPicPr>
-                    <pic:cNvPr id="2" name="Picture 2"/>
+                    <pic:cNvPr id="1" name="Picture 1"/>
                     <pic:cNvPicPr/>
                   </pic:nvPicPr>
                   <pic:blipFill>
@@ -335,7 +335,19 @@
         <w:rPr>
           <w:rFonts w:ascii="Times New Roman" w:hAnsi="Times New Roman" w:cs="Times New Roman"/>
         </w:rPr>
-        <w:t xml:space="preserve">From the software requirement, I identified three entities: TOOL, SUPPLIER, and CLIENT. TOOL is identified by its key attribute ID, as well as simples attributes including Type, Name, </w:t>
+        <w:t xml:space="preserve">From the software requirement, I identified three entities: TOOL, SUPPLIER, and CLIENT. TOOL is identified by its key attribute ID, </w:t>
+      </w:r>
+      <w:r>
+        <w:rPr>
+          <w:rFonts w:ascii="Times New Roman" w:hAnsi="Times New Roman" w:cs="Times New Roman"/>
+        </w:rPr>
+        <w:t>it also has</w:t>
+      </w:r>
+      <w:r>
+        <w:rPr>
+          <w:rFonts w:ascii="Times New Roman" w:hAnsi="Times New Roman" w:cs="Times New Roman"/>
+        </w:rPr>
+        <w:t xml:space="preserve"> simple attributes including Type, Name, </w:t>
       </w:r>
       <w:proofErr w:type="spellStart"/>
       <w:r>
@@ -361,13 +373,65 @@
         <w:rPr>
           <w:rFonts w:ascii="Times New Roman" w:hAnsi="Times New Roman" w:cs="Times New Roman"/>
         </w:rPr>
-        <w:t>Price.</w:t>
+        <w:t>Price</w:t>
+      </w:r>
+      <w:r>
+        <w:rPr>
+          <w:rFonts w:ascii="Times New Roman" w:hAnsi="Times New Roman" w:cs="Times New Roman"/>
+        </w:rPr>
+        <w:t>; as well as a composite attribute Restock which consists of simple</w:t>
       </w:r>
       <w:r>
         <w:rPr>
           <w:rFonts w:ascii="Times New Roman" w:hAnsi="Times New Roman" w:cs="Times New Roman"/>
         </w:rPr>
         <w:t xml:space="preserve"> </w:t>
+      </w:r>
+      <w:r>
+        <w:rPr>
+          <w:rFonts w:ascii="Times New Roman" w:hAnsi="Times New Roman" w:cs="Times New Roman"/>
+        </w:rPr>
+        <w:t>attribute</w:t>
+      </w:r>
+      <w:r>
+        <w:rPr>
+          <w:rFonts w:ascii="Times New Roman" w:hAnsi="Times New Roman" w:cs="Times New Roman"/>
+        </w:rPr>
+        <w:t>s</w:t>
+      </w:r>
+      <w:r>
+        <w:rPr>
+          <w:rFonts w:ascii="Times New Roman" w:hAnsi="Times New Roman" w:cs="Times New Roman"/>
+        </w:rPr>
+        <w:t xml:space="preserve"> </w:t>
+      </w:r>
+      <w:proofErr w:type="spellStart"/>
+      <w:r>
+        <w:rPr>
+          <w:rFonts w:ascii="Times New Roman" w:hAnsi="Times New Roman" w:cs="Times New Roman"/>
+        </w:rPr>
+        <w:t>Is_ordered</w:t>
+      </w:r>
+      <w:proofErr w:type="spellEnd"/>
+      <w:r>
+        <w:rPr>
+          <w:rFonts w:ascii="Times New Roman" w:hAnsi="Times New Roman" w:cs="Times New Roman"/>
+        </w:rPr>
+        <w:t xml:space="preserve"> and </w:t>
+      </w:r>
+      <w:proofErr w:type="spellStart"/>
+      <w:r>
+        <w:rPr>
+          <w:rFonts w:ascii="Times New Roman" w:hAnsi="Times New Roman" w:cs="Times New Roman"/>
+        </w:rPr>
+        <w:t>Order_qty</w:t>
+      </w:r>
+      <w:proofErr w:type="spellEnd"/>
+      <w:r>
+        <w:rPr>
+          <w:rFonts w:ascii="Times New Roman" w:hAnsi="Times New Roman" w:cs="Times New Roman"/>
+        </w:rPr>
+        <w:t xml:space="preserve"> (it is assumed that the database will only track order-lines made on the current date). </w:t>
       </w:r>
       <w:r>
         <w:rPr>
@@ -685,10 +749,10 @@
           <w:szCs w:val="32"/>
         </w:rPr>
         <w:drawing>
-          <wp:inline distT="0" distB="0" distL="0" distR="0" wp14:anchorId="046BF3C0" wp14:editId="3BF05339">
-            <wp:extent cx="5943600" cy="4250690"/>
-            <wp:effectExtent l="0" t="0" r="0" b="3810"/>
-            <wp:docPr id="3" name="Picture 3"/>
+          <wp:inline distT="0" distB="0" distL="0" distR="0" wp14:anchorId="06B856E9" wp14:editId="35985F07">
+            <wp:extent cx="5943600" cy="3591560"/>
+            <wp:effectExtent l="0" t="0" r="0" b="2540"/>
+            <wp:docPr id="4" name="Picture 4"/>
             <wp:cNvGraphicFramePr>
               <a:graphicFrameLocks xmlns:a="http://schemas.openxmlformats.org/drawingml/2006/main" noChangeAspect="1"/>
             </wp:cNvGraphicFramePr>
@@ -696,7 +760,7 @@
               <a:graphicData uri="http://schemas.openxmlformats.org/drawingml/2006/picture">
                 <pic:pic xmlns:pic="http://schemas.openxmlformats.org/drawingml/2006/picture">
                   <pic:nvPicPr>
-                    <pic:cNvPr id="3" name="Picture 3"/>
+                    <pic:cNvPr id="4" name="Picture 4"/>
                     <pic:cNvPicPr/>
                   </pic:nvPicPr>
                   <pic:blipFill>
@@ -714,7 +778,7 @@
                   <pic:spPr>
                     <a:xfrm>
                       <a:off x="0" y="0"/>
-                      <a:ext cx="5943600" cy="4250690"/>
+                      <a:ext cx="5943600" cy="3591560"/>
                     </a:xfrm>
                     <a:prstGeom prst="rect">
                       <a:avLst/>

</xml_diff>